<commit_message>
added playing picture to testing plan
</commit_message>
<xml_diff>
--- a/CS242 Final Project Manual Testing Plan.docx
+++ b/CS242 Final Project Manual Testing Plan.docx
@@ -1,6 +1,6 @@
 
 <file path=word/document.xml><?xml version="1.0" encoding="utf-8"?>
-<w:document xmlns:mv="urn:schemas-microsoft-com:mac:vml" xmlns:mo="http://schemas.microsoft.com/office/mac/office/2008/main" xmlns:ve="http://schemas.openxmlformats.org/markup-compatibility/2006" xmlns:o="urn:schemas-microsoft-com:office:office" xmlns:r="http://schemas.openxmlformats.org/officeDocument/2006/relationships" xmlns:m="http://schemas.openxmlformats.org/officeDocument/2006/math" xmlns:v="urn:schemas-microsoft-com:vml" xmlns:w10="urn:schemas-microsoft-com:office:word" xmlns:w="http://schemas.openxmlformats.org/wordprocessingml/2006/main" xmlns:wne="http://schemas.microsoft.com/office/word/2006/wordml" xmlns:wp="http://schemas.openxmlformats.org/drawingml/2006/wordprocessingDrawing" ve:Ignorable="mv" ve:PreserveAttributes="mv:*">
+<w:document xmlns:wpc="http://schemas.microsoft.com/office/word/2010/wordprocessingCanvas" xmlns:mc="http://schemas.openxmlformats.org/markup-compatibility/2006" xmlns:o="urn:schemas-microsoft-com:office:office" xmlns:r="http://schemas.openxmlformats.org/officeDocument/2006/relationships" xmlns:m="http://schemas.openxmlformats.org/officeDocument/2006/math" xmlns:v="urn:schemas-microsoft-com:vml" xmlns:wp14="http://schemas.microsoft.com/office/word/2010/wordprocessingDrawing" xmlns:wp="http://schemas.openxmlformats.org/drawingml/2006/wordprocessingDrawing" xmlns:w10="urn:schemas-microsoft-com:office:word" xmlns:w="http://schemas.openxmlformats.org/wordprocessingml/2006/main" xmlns:w14="http://schemas.microsoft.com/office/word/2010/wordml" xmlns:wpg="http://schemas.microsoft.com/office/word/2010/wordprocessingGroup" xmlns:wpi="http://schemas.microsoft.com/office/word/2010/wordprocessingInk" xmlns:wne="http://schemas.microsoft.com/office/word/2006/wordml" xmlns:wps="http://schemas.microsoft.com/office/word/2010/wordprocessingShape" mc:Ignorable="w14 wp14">
   <w:body>
     <w:p>
       <w:pPr>
@@ -160,17 +160,8 @@
           <w:rFonts w:ascii="Monaco" w:hAnsi="Monaco" w:cs="Monaco"/>
           <w:szCs w:val="20"/>
         </w:rPr>
-        <w:t xml:space="preserve"> </w:t>
-      </w:r>
-      <w:proofErr w:type="spellStart"/>
-      <w:r>
-        <w:rPr>
-          <w:rFonts w:ascii="Monaco" w:hAnsi="Monaco" w:cs="Monaco"/>
-          <w:szCs w:val="20"/>
-        </w:rPr>
-        <w:t>hello.py</w:t>
-      </w:r>
-      <w:proofErr w:type="spellEnd"/>
+        <w:t xml:space="preserve"> hello.py</w:t>
+      </w:r>
     </w:p>
     <w:p>
       <w:pPr>
@@ -279,23 +270,7 @@
           <w:rFonts w:ascii="Helvetica Neue" w:hAnsi="Helvetica Neue"/>
           <w:sz w:val="28"/>
         </w:rPr>
-        <w:t xml:space="preserve">This indicates that the application is now running on the </w:t>
-      </w:r>
-      <w:proofErr w:type="spellStart"/>
-      <w:r>
-        <w:rPr>
-          <w:rFonts w:ascii="Helvetica Neue" w:hAnsi="Helvetica Neue"/>
-          <w:sz w:val="28"/>
-        </w:rPr>
-        <w:t>localhost</w:t>
-      </w:r>
-      <w:proofErr w:type="spellEnd"/>
-      <w:r>
-        <w:rPr>
-          <w:rFonts w:ascii="Helvetica Neue" w:hAnsi="Helvetica Neue"/>
-          <w:sz w:val="28"/>
-        </w:rPr>
-        <w:t xml:space="preserve"> on port 5000.</w:t>
+        <w:t>This indicates that the application is now running on the localhost on port 5000.</w:t>
       </w:r>
     </w:p>
     <w:p>
@@ -327,69 +302,21 @@
           <w:rFonts w:ascii="Helvetica Neue" w:hAnsi="Helvetica Neue"/>
           <w:sz w:val="28"/>
         </w:rPr>
-        <w:t xml:space="preserve">When running on your </w:t>
-      </w:r>
-      <w:proofErr w:type="spellStart"/>
-      <w:r>
+        <w:t xml:space="preserve">When running on your localhost, the application is accessible on the public IP address of the network you are on (not 127.0.0.1). This can be found on a Mac by going to System Preferences &gt; Networks when connected to the internet. </w:t>
+      </w:r>
+    </w:p>
+    <w:p>
+      <w:pPr>
         <w:rPr>
           <w:rFonts w:ascii="Helvetica Neue" w:hAnsi="Helvetica Neue"/>
           <w:sz w:val="28"/>
         </w:rPr>
-        <w:t>localhost</w:t>
-      </w:r>
-      <w:proofErr w:type="spellEnd"/>
+      </w:pPr>
       <w:r>
         <w:rPr>
           <w:rFonts w:ascii="Helvetica Neue" w:hAnsi="Helvetica Neue"/>
           <w:sz w:val="28"/>
         </w:rPr>
-        <w:t xml:space="preserve">, the application is accessible on the public IP address of the network you are </w:t>
-      </w:r>
-      <w:proofErr w:type="gramStart"/>
-      <w:r>
-        <w:rPr>
-          <w:rFonts w:ascii="Helvetica Neue" w:hAnsi="Helvetica Neue"/>
-          <w:sz w:val="28"/>
-        </w:rPr>
-        <w:t>on</w:t>
-      </w:r>
-      <w:proofErr w:type="gramEnd"/>
-      <w:r>
-        <w:rPr>
-          <w:rFonts w:ascii="Helvetica Neue" w:hAnsi="Helvetica Neue"/>
-          <w:sz w:val="28"/>
-        </w:rPr>
-        <w:t xml:space="preserve"> (not 127.0.0.1). This can be found on a Mac by going to System Preferences &gt; Networks when connected to the </w:t>
-      </w:r>
-      <w:proofErr w:type="gramStart"/>
-      <w:r>
-        <w:rPr>
-          <w:rFonts w:ascii="Helvetica Neue" w:hAnsi="Helvetica Neue"/>
-          <w:sz w:val="28"/>
-        </w:rPr>
-        <w:t>internet</w:t>
-      </w:r>
-      <w:proofErr w:type="gramEnd"/>
-      <w:r>
-        <w:rPr>
-          <w:rFonts w:ascii="Helvetica Neue" w:hAnsi="Helvetica Neue"/>
-          <w:sz w:val="28"/>
-        </w:rPr>
-        <w:t xml:space="preserve">. </w:t>
-      </w:r>
-    </w:p>
-    <w:p>
-      <w:pPr>
-        <w:rPr>
-          <w:rFonts w:ascii="Helvetica Neue" w:hAnsi="Helvetica Neue"/>
-          <w:sz w:val="28"/>
-        </w:rPr>
-      </w:pPr>
-      <w:r>
-        <w:rPr>
-          <w:rFonts w:ascii="Helvetica Neue" w:hAnsi="Helvetica Neue"/>
-          <w:sz w:val="28"/>
-        </w:rPr>
         <w:t>Take the IP address you find and type this into your browser:</w:t>
       </w:r>
     </w:p>
@@ -424,17 +351,8 @@
           <w:rFonts w:ascii="Monaco" w:hAnsi="Monaco" w:cs="Monaco"/>
           <w:szCs w:val="20"/>
         </w:rPr>
-        <w:t>(IP address you found, without parenthesis)</w:t>
-      </w:r>
-      <w:proofErr w:type="gramStart"/>
-      <w:r>
-        <w:rPr>
-          <w:rFonts w:ascii="Monaco" w:hAnsi="Monaco" w:cs="Monaco"/>
-          <w:szCs w:val="20"/>
-        </w:rPr>
-        <w:t>:5000</w:t>
-      </w:r>
-      <w:proofErr w:type="gramEnd"/>
+        <w:t>(IP address you found, without parenthesis):5000</w:t>
+      </w:r>
     </w:p>
     <w:p>
       <w:pPr>
@@ -561,25 +479,8 @@
           <w:sz w:val="28"/>
           <w:szCs w:val="20"/>
         </w:rPr>
-        <w:t xml:space="preserve">Now, hit enter. You </w:t>
-      </w:r>
-      <w:proofErr w:type="gramStart"/>
-      <w:r>
-        <w:rPr>
-          <w:rFonts w:ascii="Helvetica Neue" w:hAnsi="Helvetica Neue" w:cs="Monaco"/>
-          <w:sz w:val="28"/>
-          <w:szCs w:val="20"/>
-        </w:rPr>
-        <w:t>should be taken</w:t>
-      </w:r>
-      <w:proofErr w:type="gramEnd"/>
-      <w:r>
-        <w:rPr>
-          <w:rFonts w:ascii="Helvetica Neue" w:hAnsi="Helvetica Neue" w:cs="Monaco"/>
-          <w:sz w:val="28"/>
-          <w:szCs w:val="20"/>
-        </w:rPr>
-        <w:t xml:space="preserve"> to the application.</w:t>
+        <w:lastRenderedPageBreak/>
+        <w:t>Now, hit enter. You should be taken to the application.</w:t>
       </w:r>
     </w:p>
     <w:p>
@@ -958,7 +859,7 @@
                     </pic:cNvPicPr>
                   </pic:nvPicPr>
                   <pic:blipFill>
-                    <a:blip r:embed="rId4"/>
+                    <a:blip r:embed="rId5"/>
                     <a:srcRect/>
                     <a:stretch>
                       <a:fillRect/>
@@ -1038,43 +939,16 @@
           <w:sz w:val="28"/>
           <w:szCs w:val="20"/>
         </w:rPr>
-        <w:t xml:space="preserve">Click on any song to add it to the </w:t>
-      </w:r>
-      <w:proofErr w:type="spellStart"/>
-      <w:r>
-        <w:rPr>
-          <w:rFonts w:ascii="Helvetica Neue" w:hAnsi="Helvetica Neue" w:cs="Monaco"/>
-          <w:sz w:val="28"/>
-          <w:szCs w:val="20"/>
-        </w:rPr>
-        <w:t>playlist</w:t>
-      </w:r>
-      <w:proofErr w:type="spellEnd"/>
-      <w:r>
-        <w:rPr>
-          <w:rFonts w:ascii="Helvetica Neue" w:hAnsi="Helvetica Neue" w:cs="Monaco"/>
-          <w:sz w:val="28"/>
-          <w:szCs w:val="20"/>
-        </w:rPr>
-        <w:t xml:space="preserve">. The search results should disappear and the clicked song should be in the </w:t>
-      </w:r>
-      <w:proofErr w:type="spellStart"/>
-      <w:r>
-        <w:rPr>
-          <w:rFonts w:ascii="Helvetica Neue" w:hAnsi="Helvetica Neue" w:cs="Monaco"/>
-          <w:sz w:val="28"/>
-          <w:szCs w:val="20"/>
-        </w:rPr>
-        <w:t>playlist</w:t>
-      </w:r>
-      <w:proofErr w:type="spellEnd"/>
-      <w:r>
-        <w:rPr>
-          <w:rFonts w:ascii="Helvetica Neue" w:hAnsi="Helvetica Neue" w:cs="Monaco"/>
-          <w:sz w:val="28"/>
-          <w:szCs w:val="20"/>
-        </w:rPr>
-        <w:t xml:space="preserve"> below the search. The image below is what it should look like if you clicked the first result.</w:t>
+        <w:t xml:space="preserve">Click on any song to add it to the playlist. The search results </w:t>
+      </w:r>
+      <w:r>
+        <w:rPr>
+          <w:rFonts w:ascii="Helvetica Neue" w:hAnsi="Helvetica Neue" w:cs="Monaco"/>
+          <w:sz w:val="28"/>
+          <w:szCs w:val="20"/>
+        </w:rPr>
+        <w:lastRenderedPageBreak/>
+        <w:t>should disappear and the clicked song should be in the playlist below the search. The image below is what it should look like if you clicked the first result.</w:t>
       </w:r>
     </w:p>
     <w:p>
@@ -1167,7 +1041,7 @@
                     </pic:cNvPicPr>
                   </pic:nvPicPr>
                   <pic:blipFill>
-                    <a:blip r:embed="rId5"/>
+                    <a:blip r:embed="rId6"/>
                     <a:srcRect/>
                     <a:stretch>
                       <a:fillRect/>
@@ -1371,25 +1245,7 @@
           <w:sz w:val="28"/>
           <w:szCs w:val="20"/>
         </w:rPr>
-        <w:t xml:space="preserve"> try clicking on different results in the list (first result, second result, etc) to make sure the proper ones are being added. Now that you have multiple songs in the list, try voting on them by clicking on them. When voted on, the number next to the song should increase. You should see that whenever a song gets a higher number than another, the one with the higher score will move up in the list, so that the songs are sorted in order of descending score. An example </w:t>
-      </w:r>
-      <w:proofErr w:type="gramStart"/>
-      <w:r>
-        <w:rPr>
-          <w:rFonts w:ascii="Helvetica Neue" w:hAnsi="Helvetica Neue" w:cs="Monaco"/>
-          <w:sz w:val="28"/>
-          <w:szCs w:val="20"/>
-        </w:rPr>
-        <w:t>is attached</w:t>
-      </w:r>
-      <w:proofErr w:type="gramEnd"/>
-      <w:r>
-        <w:rPr>
-          <w:rFonts w:ascii="Helvetica Neue" w:hAnsi="Helvetica Neue" w:cs="Monaco"/>
-          <w:sz w:val="28"/>
-          <w:szCs w:val="20"/>
-        </w:rPr>
-        <w:t xml:space="preserve"> below.</w:t>
+        <w:t xml:space="preserve"> try clicking on different results in the list (first result, second result, etc) to make sure the proper ones are being added. Now that you have multiple songs in the list, try voting on them by clicking on them. When voted on, the number next to the song should increase. You should see that whenever a song gets a higher number than another, the one with the higher score will move up in the list, so that the songs are sorted in order of descending score. An example is attached below.</w:t>
       </w:r>
     </w:p>
     <w:p>
@@ -1474,6 +1330,7 @@
         <w:rPr>
           <w:noProof/>
         </w:rPr>
+        <w:lastRenderedPageBreak/>
         <w:drawing>
           <wp:inline distT="0" distB="0" distL="0" distR="0">
             <wp:extent cx="5486400" cy="3187700"/>
@@ -1492,7 +1349,7 @@
                     </pic:cNvPicPr>
                   </pic:nvPicPr>
                   <pic:blipFill>
-                    <a:blip r:embed="rId6"/>
+                    <a:blip r:embed="rId7"/>
                     <a:srcRect/>
                     <a:stretch>
                       <a:fillRect/>
@@ -1648,223 +1505,262 @@
         <w:spacing w:after="0"/>
       </w:pPr>
       <w:r>
-        <w:t xml:space="preserve">Use another device to open up the same URL that you entered to view the application on your first device. Ensure that all the information on each device matches – song, song votes, song order, etc. Now try searching for a song on the second device. The search results should NOT appear on the first device. Now try adding a song. The new song SHOULD appear on the other device’s </w:t>
-      </w:r>
-      <w:proofErr w:type="spellStart"/>
-      <w:r>
-        <w:t>playlist</w:t>
-      </w:r>
-      <w:proofErr w:type="spellEnd"/>
-      <w:r>
-        <w:t xml:space="preserve"> as well. Try voting and rearranging the songs, the </w:t>
-      </w:r>
-      <w:proofErr w:type="spellStart"/>
-      <w:r>
-        <w:t>playlists</w:t>
-      </w:r>
-      <w:proofErr w:type="spellEnd"/>
-      <w:r>
-        <w:t xml:space="preserve"> on each device should </w:t>
+        <w:t>Use another device to open up the same URL that you entered to view the application on your first device. Ensure that all the information on each device matches – song, song votes, song order, etc. Now try searching for a song on the second device. The search results should NOT appear on the first device. Now try adding a song. The new song SHOULD appear on the other device’s playlist as well. Try voting and rearranging the songs, the playlists on each device should sync up with those changes as well.</w:t>
+      </w:r>
+    </w:p>
+    <w:p>
+      <w:pPr>
+        <w:widowControl w:val="0"/>
+        <w:tabs>
+          <w:tab w:val="left" w:pos="560"/>
+          <w:tab w:val="left" w:pos="1120"/>
+          <w:tab w:val="left" w:pos="1680"/>
+          <w:tab w:val="left" w:pos="2240"/>
+          <w:tab w:val="left" w:pos="2800"/>
+          <w:tab w:val="left" w:pos="3360"/>
+          <w:tab w:val="left" w:pos="3920"/>
+          <w:tab w:val="left" w:pos="4480"/>
+          <w:tab w:val="left" w:pos="5040"/>
+          <w:tab w:val="left" w:pos="5600"/>
+          <w:tab w:val="left" w:pos="6160"/>
+          <w:tab w:val="left" w:pos="6720"/>
+        </w:tabs>
+        <w:autoSpaceDE w:val="0"/>
+        <w:autoSpaceDN w:val="0"/>
+        <w:adjustRightInd w:val="0"/>
+        <w:spacing w:after="0"/>
+      </w:pPr>
+    </w:p>
+    <w:p>
+      <w:pPr>
+        <w:widowControl w:val="0"/>
+        <w:tabs>
+          <w:tab w:val="left" w:pos="560"/>
+          <w:tab w:val="left" w:pos="1120"/>
+          <w:tab w:val="left" w:pos="1680"/>
+          <w:tab w:val="left" w:pos="2240"/>
+          <w:tab w:val="left" w:pos="2800"/>
+          <w:tab w:val="left" w:pos="3360"/>
+          <w:tab w:val="left" w:pos="3920"/>
+          <w:tab w:val="left" w:pos="4480"/>
+          <w:tab w:val="left" w:pos="5040"/>
+          <w:tab w:val="left" w:pos="5600"/>
+          <w:tab w:val="left" w:pos="6160"/>
+          <w:tab w:val="left" w:pos="6720"/>
+        </w:tabs>
+        <w:autoSpaceDE w:val="0"/>
+        <w:autoSpaceDN w:val="0"/>
+        <w:adjustRightInd w:val="0"/>
+        <w:spacing w:after="0"/>
+      </w:pPr>
+    </w:p>
+    <w:p>
+      <w:pPr>
+        <w:widowControl w:val="0"/>
+        <w:tabs>
+          <w:tab w:val="left" w:pos="560"/>
+          <w:tab w:val="left" w:pos="1120"/>
+          <w:tab w:val="left" w:pos="1680"/>
+          <w:tab w:val="left" w:pos="2240"/>
+          <w:tab w:val="left" w:pos="2800"/>
+          <w:tab w:val="left" w:pos="3360"/>
+          <w:tab w:val="left" w:pos="3920"/>
+          <w:tab w:val="left" w:pos="4480"/>
+          <w:tab w:val="left" w:pos="5040"/>
+          <w:tab w:val="left" w:pos="5600"/>
+          <w:tab w:val="left" w:pos="6160"/>
+          <w:tab w:val="left" w:pos="6720"/>
+        </w:tabs>
+        <w:autoSpaceDE w:val="0"/>
+        <w:autoSpaceDN w:val="0"/>
+        <w:adjustRightInd w:val="0"/>
+        <w:spacing w:after="0"/>
+        <w:rPr>
+          <w:b/>
+        </w:rPr>
+      </w:pPr>
+    </w:p>
+    <w:p>
+      <w:pPr>
+        <w:widowControl w:val="0"/>
+        <w:tabs>
+          <w:tab w:val="left" w:pos="560"/>
+          <w:tab w:val="left" w:pos="1120"/>
+          <w:tab w:val="left" w:pos="1680"/>
+          <w:tab w:val="left" w:pos="2240"/>
+          <w:tab w:val="left" w:pos="2800"/>
+          <w:tab w:val="left" w:pos="3360"/>
+          <w:tab w:val="left" w:pos="3920"/>
+          <w:tab w:val="left" w:pos="4480"/>
+          <w:tab w:val="left" w:pos="5040"/>
+          <w:tab w:val="left" w:pos="5600"/>
+          <w:tab w:val="left" w:pos="6160"/>
+          <w:tab w:val="left" w:pos="6720"/>
+        </w:tabs>
+        <w:autoSpaceDE w:val="0"/>
+        <w:autoSpaceDN w:val="0"/>
+        <w:adjustRightInd w:val="0"/>
+        <w:spacing w:after="0"/>
+        <w:rPr>
+          <w:b/>
+        </w:rPr>
+      </w:pPr>
+      <w:r>
+        <w:rPr>
+          <w:b/>
+        </w:rPr>
+        <w:t>Playing music</w:t>
+      </w:r>
+    </w:p>
+    <w:p>
+      <w:pPr>
+        <w:widowControl w:val="0"/>
+        <w:tabs>
+          <w:tab w:val="left" w:pos="560"/>
+          <w:tab w:val="left" w:pos="1120"/>
+          <w:tab w:val="left" w:pos="1680"/>
+          <w:tab w:val="left" w:pos="2240"/>
+          <w:tab w:val="left" w:pos="2800"/>
+          <w:tab w:val="left" w:pos="3360"/>
+          <w:tab w:val="left" w:pos="3920"/>
+          <w:tab w:val="left" w:pos="4480"/>
+          <w:tab w:val="left" w:pos="5040"/>
+          <w:tab w:val="left" w:pos="5600"/>
+          <w:tab w:val="left" w:pos="6160"/>
+          <w:tab w:val="left" w:pos="6720"/>
+        </w:tabs>
+        <w:autoSpaceDE w:val="0"/>
+        <w:autoSpaceDN w:val="0"/>
+        <w:adjustRightInd w:val="0"/>
+        <w:spacing w:after="0"/>
+        <w:rPr>
+          <w:b/>
+        </w:rPr>
+      </w:pPr>
+    </w:p>
+    <w:p>
+      <w:pPr>
+        <w:widowControl w:val="0"/>
+        <w:tabs>
+          <w:tab w:val="left" w:pos="560"/>
+          <w:tab w:val="left" w:pos="1120"/>
+          <w:tab w:val="left" w:pos="1680"/>
+          <w:tab w:val="left" w:pos="2240"/>
+          <w:tab w:val="left" w:pos="2800"/>
+          <w:tab w:val="left" w:pos="3360"/>
+          <w:tab w:val="left" w:pos="3920"/>
+          <w:tab w:val="left" w:pos="4480"/>
+          <w:tab w:val="left" w:pos="5040"/>
+          <w:tab w:val="left" w:pos="5600"/>
+          <w:tab w:val="left" w:pos="6160"/>
+          <w:tab w:val="left" w:pos="6720"/>
+        </w:tabs>
+        <w:autoSpaceDE w:val="0"/>
+        <w:autoSpaceDN w:val="0"/>
+        <w:adjustRightInd w:val="0"/>
+        <w:spacing w:after="0"/>
+      </w:pPr>
+      <w:r>
+        <w:t>There is a button</w:t>
+      </w:r>
+      <w:r>
+        <w:t xml:space="preserve"> that should say “Start Playing!</w:t>
       </w:r>
       <w:proofErr w:type="gramStart"/>
       <w:r>
-        <w:t>sync</w:t>
+        <w:t>”.</w:t>
       </w:r>
       <w:proofErr w:type="gramEnd"/>
       <w:r>
-        <w:t xml:space="preserve"> up with those changes as well.</w:t>
-      </w:r>
-    </w:p>
-    <w:p>
-      <w:pPr>
-        <w:widowControl w:val="0"/>
-        <w:tabs>
-          <w:tab w:val="left" w:pos="560"/>
-          <w:tab w:val="left" w:pos="1120"/>
-          <w:tab w:val="left" w:pos="1680"/>
-          <w:tab w:val="left" w:pos="2240"/>
-          <w:tab w:val="left" w:pos="2800"/>
-          <w:tab w:val="left" w:pos="3360"/>
-          <w:tab w:val="left" w:pos="3920"/>
-          <w:tab w:val="left" w:pos="4480"/>
-          <w:tab w:val="left" w:pos="5040"/>
-          <w:tab w:val="left" w:pos="5600"/>
-          <w:tab w:val="left" w:pos="6160"/>
-          <w:tab w:val="left" w:pos="6720"/>
-        </w:tabs>
-        <w:autoSpaceDE w:val="0"/>
-        <w:autoSpaceDN w:val="0"/>
-        <w:adjustRightInd w:val="0"/>
-        <w:spacing w:after="0"/>
-      </w:pPr>
-    </w:p>
-    <w:p>
-      <w:pPr>
-        <w:widowControl w:val="0"/>
-        <w:tabs>
-          <w:tab w:val="left" w:pos="560"/>
-          <w:tab w:val="left" w:pos="1120"/>
-          <w:tab w:val="left" w:pos="1680"/>
-          <w:tab w:val="left" w:pos="2240"/>
-          <w:tab w:val="left" w:pos="2800"/>
-          <w:tab w:val="left" w:pos="3360"/>
-          <w:tab w:val="left" w:pos="3920"/>
-          <w:tab w:val="left" w:pos="4480"/>
-          <w:tab w:val="left" w:pos="5040"/>
-          <w:tab w:val="left" w:pos="5600"/>
-          <w:tab w:val="left" w:pos="6160"/>
-          <w:tab w:val="left" w:pos="6720"/>
-        </w:tabs>
-        <w:autoSpaceDE w:val="0"/>
-        <w:autoSpaceDN w:val="0"/>
-        <w:adjustRightInd w:val="0"/>
-        <w:spacing w:after="0"/>
-      </w:pPr>
-    </w:p>
-    <w:p>
-      <w:pPr>
-        <w:widowControl w:val="0"/>
-        <w:tabs>
-          <w:tab w:val="left" w:pos="560"/>
-          <w:tab w:val="left" w:pos="1120"/>
-          <w:tab w:val="left" w:pos="1680"/>
-          <w:tab w:val="left" w:pos="2240"/>
-          <w:tab w:val="left" w:pos="2800"/>
-          <w:tab w:val="left" w:pos="3360"/>
-          <w:tab w:val="left" w:pos="3920"/>
-          <w:tab w:val="left" w:pos="4480"/>
-          <w:tab w:val="left" w:pos="5040"/>
-          <w:tab w:val="left" w:pos="5600"/>
-          <w:tab w:val="left" w:pos="6160"/>
-          <w:tab w:val="left" w:pos="6720"/>
-        </w:tabs>
-        <w:autoSpaceDE w:val="0"/>
-        <w:autoSpaceDN w:val="0"/>
-        <w:adjustRightInd w:val="0"/>
-        <w:spacing w:after="0"/>
-        <w:rPr>
-          <w:b/>
-        </w:rPr>
-      </w:pPr>
-    </w:p>
-    <w:p>
-      <w:pPr>
-        <w:widowControl w:val="0"/>
-        <w:tabs>
-          <w:tab w:val="left" w:pos="560"/>
-          <w:tab w:val="left" w:pos="1120"/>
-          <w:tab w:val="left" w:pos="1680"/>
-          <w:tab w:val="left" w:pos="2240"/>
-          <w:tab w:val="left" w:pos="2800"/>
-          <w:tab w:val="left" w:pos="3360"/>
-          <w:tab w:val="left" w:pos="3920"/>
-          <w:tab w:val="left" w:pos="4480"/>
-          <w:tab w:val="left" w:pos="5040"/>
-          <w:tab w:val="left" w:pos="5600"/>
-          <w:tab w:val="left" w:pos="6160"/>
-          <w:tab w:val="left" w:pos="6720"/>
-        </w:tabs>
-        <w:autoSpaceDE w:val="0"/>
-        <w:autoSpaceDN w:val="0"/>
-        <w:adjustRightInd w:val="0"/>
-        <w:spacing w:after="0"/>
-        <w:rPr>
-          <w:b/>
-        </w:rPr>
-      </w:pPr>
-      <w:r>
-        <w:rPr>
-          <w:b/>
-        </w:rPr>
-        <w:t>Playing music</w:t>
-      </w:r>
-    </w:p>
-    <w:p>
-      <w:pPr>
-        <w:widowControl w:val="0"/>
-        <w:tabs>
-          <w:tab w:val="left" w:pos="560"/>
-          <w:tab w:val="left" w:pos="1120"/>
-          <w:tab w:val="left" w:pos="1680"/>
-          <w:tab w:val="left" w:pos="2240"/>
-          <w:tab w:val="left" w:pos="2800"/>
-          <w:tab w:val="left" w:pos="3360"/>
-          <w:tab w:val="left" w:pos="3920"/>
-          <w:tab w:val="left" w:pos="4480"/>
-          <w:tab w:val="left" w:pos="5040"/>
-          <w:tab w:val="left" w:pos="5600"/>
-          <w:tab w:val="left" w:pos="6160"/>
-          <w:tab w:val="left" w:pos="6720"/>
-        </w:tabs>
-        <w:autoSpaceDE w:val="0"/>
-        <w:autoSpaceDN w:val="0"/>
-        <w:adjustRightInd w:val="0"/>
-        <w:spacing w:after="0"/>
-        <w:rPr>
-          <w:b/>
-        </w:rPr>
-      </w:pPr>
-    </w:p>
-    <w:p>
-      <w:pPr>
-        <w:widowControl w:val="0"/>
-        <w:tabs>
-          <w:tab w:val="left" w:pos="560"/>
-          <w:tab w:val="left" w:pos="1120"/>
-          <w:tab w:val="left" w:pos="1680"/>
-          <w:tab w:val="left" w:pos="2240"/>
-          <w:tab w:val="left" w:pos="2800"/>
-          <w:tab w:val="left" w:pos="3360"/>
-          <w:tab w:val="left" w:pos="3920"/>
-          <w:tab w:val="left" w:pos="4480"/>
-          <w:tab w:val="left" w:pos="5040"/>
-          <w:tab w:val="left" w:pos="5600"/>
-          <w:tab w:val="left" w:pos="6160"/>
-          <w:tab w:val="left" w:pos="6720"/>
-        </w:tabs>
-        <w:autoSpaceDE w:val="0"/>
-        <w:autoSpaceDN w:val="0"/>
-        <w:adjustRightInd w:val="0"/>
-        <w:spacing w:after="0"/>
-      </w:pPr>
-      <w:r>
-        <w:t>There is a button (not pictured) that should say “Start Playing!</w:t>
-      </w:r>
-      <w:proofErr w:type="gramStart"/>
-      <w:r>
-        <w:t>”.</w:t>
-      </w:r>
-      <w:proofErr w:type="gramEnd"/>
-      <w:r>
-        <w:t xml:space="preserve"> Once you click on that, a new tab should appear in your browser with the </w:t>
-      </w:r>
-      <w:proofErr w:type="spellStart"/>
-      <w:r>
-        <w:t>Spotify</w:t>
-      </w:r>
-      <w:proofErr w:type="spellEnd"/>
-      <w:r>
-        <w:t xml:space="preserve"> web app opened to the first song. Listen and enjoy! The next song in the queue should automatically play once the first </w:t>
-      </w:r>
-      <w:proofErr w:type="gramStart"/>
-      <w:r>
-        <w:t>is done</w:t>
-      </w:r>
-      <w:proofErr w:type="gramEnd"/>
-      <w:r>
-        <w:t>.</w:t>
-      </w:r>
+        <w:t xml:space="preserve"> Once you click on that, a new tab should appear in your browser with the Spotify web app opened to the first song. Listen and enjoy! The next song in the queue should automatically play once the first is done.</w:t>
+      </w:r>
+      <w:r>
+        <w:t xml:space="preserve">  Currently navigating or refreshing the web page will break the player.</w:t>
+      </w:r>
+    </w:p>
+    <w:p>
+      <w:pPr>
+        <w:widowControl w:val="0"/>
+        <w:tabs>
+          <w:tab w:val="left" w:pos="560"/>
+          <w:tab w:val="left" w:pos="1120"/>
+          <w:tab w:val="left" w:pos="1680"/>
+          <w:tab w:val="left" w:pos="2240"/>
+          <w:tab w:val="left" w:pos="2800"/>
+          <w:tab w:val="left" w:pos="3360"/>
+          <w:tab w:val="left" w:pos="3920"/>
+          <w:tab w:val="left" w:pos="4480"/>
+          <w:tab w:val="left" w:pos="5040"/>
+          <w:tab w:val="left" w:pos="5600"/>
+          <w:tab w:val="left" w:pos="6160"/>
+          <w:tab w:val="left" w:pos="6720"/>
+        </w:tabs>
+        <w:autoSpaceDE w:val="0"/>
+        <w:autoSpaceDN w:val="0"/>
+        <w:adjustRightInd w:val="0"/>
+        <w:spacing w:after="0"/>
+      </w:pPr>
+      <w:bookmarkStart w:id="0" w:name="_GoBack"/>
+      <w:r>
+        <w:rPr>
+          <w:noProof/>
+        </w:rPr>
+        <w:lastRenderedPageBreak/>
+        <w:drawing>
+          <wp:inline distT="0" distB="0" distL="0" distR="0">
+            <wp:extent cx="5725530" cy="3208020"/>
+            <wp:effectExtent l="0" t="0" r="0" b="0"/>
+            <wp:docPr id="6" name="Picture 6"/>
+            <wp:cNvGraphicFramePr>
+              <a:graphicFrameLocks xmlns:a="http://schemas.openxmlformats.org/drawingml/2006/main" noChangeAspect="1"/>
+            </wp:cNvGraphicFramePr>
+            <a:graphic xmlns:a="http://schemas.openxmlformats.org/drawingml/2006/main">
+              <a:graphicData uri="http://schemas.openxmlformats.org/drawingml/2006/picture">
+                <pic:pic xmlns:pic="http://schemas.openxmlformats.org/drawingml/2006/picture">
+                  <pic:nvPicPr>
+                    <pic:cNvPr id="0" name="Play Button.png"/>
+                    <pic:cNvPicPr/>
+                  </pic:nvPicPr>
+                  <pic:blipFill>
+                    <a:blip r:embed="rId8">
+                      <a:extLst>
+                        <a:ext uri="{28A0092B-C50C-407E-A947-70E740481C1C}">
+                          <a14:useLocalDpi xmlns:a14="http://schemas.microsoft.com/office/drawing/2010/main" val="0"/>
+                        </a:ext>
+                      </a:extLst>
+                    </a:blip>
+                    <a:stretch>
+                      <a:fillRect/>
+                    </a:stretch>
+                  </pic:blipFill>
+                  <pic:spPr>
+                    <a:xfrm>
+                      <a:off x="0" y="0"/>
+                      <a:ext cx="5731450" cy="3211337"/>
+                    </a:xfrm>
+                    <a:prstGeom prst="rect">
+                      <a:avLst/>
+                    </a:prstGeom>
+                  </pic:spPr>
+                </pic:pic>
+              </a:graphicData>
+            </a:graphic>
+          </wp:inline>
+        </w:drawing>
+      </w:r>
+      <w:bookmarkEnd w:id="0"/>
     </w:p>
     <w:sectPr>
       <w:pgSz w:w="12240" w:h="15840"/>
-      <w:pgMar w:top="1440" w:right="1800" w:bottom="1440" w:left="1800" w:gutter="0"/>
+      <w:pgMar w:top="1440" w:right="1800" w:bottom="1440" w:left="1800" w:header="720" w:footer="720" w:gutter="0"/>
+      <w:cols w:space="720"/>
     </w:sectPr>
   </w:body>
 </w:document>
 </file>
 
 <file path=word/styles.xml><?xml version="1.0" encoding="utf-8"?>
-<w:styles xmlns:r="http://schemas.openxmlformats.org/officeDocument/2006/relationships" xmlns:w="http://schemas.openxmlformats.org/wordprocessingml/2006/main">
+<w:styles xmlns:mc="http://schemas.openxmlformats.org/markup-compatibility/2006" xmlns:r="http://schemas.openxmlformats.org/officeDocument/2006/relationships" xmlns:w="http://schemas.openxmlformats.org/wordprocessingml/2006/main" xmlns:w14="http://schemas.microsoft.com/office/word/2010/wordml" mc:Ignorable="w14">
   <w:docDefaults>
     <w:rPrDefault>
       <w:rPr>
@@ -1878,7 +1774,7 @@
       </w:pPr>
     </w:pPrDefault>
   </w:docDefaults>
-  <w:latentStyles w:defLockedState="0" w:defUIPriority="99" w:defSemiHidden="1" w:defUnhideWhenUsed="1" w:defQFormat="0" w:count="276">
+  <w:latentStyles w:defLockedState="0" w:defUIPriority="99" w:defSemiHidden="1" w:defUnhideWhenUsed="1" w:defQFormat="0" w:count="267">
     <w:lsdException w:name="Normal" w:semiHidden="0" w:uiPriority="0" w:unhideWhenUsed="0" w:qFormat="1"/>
     <w:lsdException w:name="heading 1" w:semiHidden="0" w:uiPriority="9" w:unhideWhenUsed="0" w:qFormat="1"/>
     <w:lsdException w:name="heading 2" w:uiPriority="9" w:qFormat="1"/>
@@ -2028,14 +1924,15 @@
   </w:style>
   <w:style w:type="character" w:default="1" w:styleId="DefaultParagraphFont">
     <w:name w:val="Default Paragraph Font"/>
+    <w:uiPriority w:val="1"/>
     <w:semiHidden/>
     <w:unhideWhenUsed/>
   </w:style>
   <w:style w:type="table" w:default="1" w:styleId="TableNormal">
     <w:name w:val="Normal Table"/>
+    <w:uiPriority w:val="99"/>
     <w:semiHidden/>
     <w:unhideWhenUsed/>
-    <w:qFormat/>
     <w:tblPr>
       <w:tblInd w:w="0" w:type="dxa"/>
       <w:tblCellMar>
@@ -2048,6 +1945,227 @@
   </w:style>
   <w:style w:type="numbering" w:default="1" w:styleId="NoList">
     <w:name w:val="No List"/>
+    <w:uiPriority w:val="99"/>
+    <w:semiHidden/>
+    <w:unhideWhenUsed/>
+  </w:style>
+  <w:style w:type="paragraph" w:styleId="BalloonText">
+    <w:name w:val="Balloon Text"/>
+    <w:basedOn w:val="Normal"/>
+    <w:link w:val="BalloonTextChar"/>
+    <w:uiPriority w:val="99"/>
+    <w:semiHidden/>
+    <w:unhideWhenUsed/>
+    <w:rsid w:val="00A652B1"/>
+    <w:pPr>
+      <w:spacing w:after="0"/>
+    </w:pPr>
+    <w:rPr>
+      <w:rFonts w:ascii="Tahoma" w:hAnsi="Tahoma" w:cs="Tahoma"/>
+      <w:sz w:val="16"/>
+      <w:szCs w:val="16"/>
+    </w:rPr>
+  </w:style>
+  <w:style w:type="character" w:customStyle="1" w:styleId="BalloonTextChar">
+    <w:name w:val="Balloon Text Char"/>
+    <w:basedOn w:val="DefaultParagraphFont"/>
+    <w:link w:val="BalloonText"/>
+    <w:uiPriority w:val="99"/>
+    <w:semiHidden/>
+    <w:rsid w:val="00A652B1"/>
+    <w:rPr>
+      <w:rFonts w:ascii="Tahoma" w:hAnsi="Tahoma" w:cs="Tahoma"/>
+      <w:sz w:val="16"/>
+      <w:szCs w:val="16"/>
+    </w:rPr>
+  </w:style>
+</w:styles>
+</file>
+
+<file path=word/stylesWithEffects.xml><?xml version="1.0" encoding="utf-8"?>
+<w:styles xmlns:wpc="http://schemas.microsoft.com/office/word/2010/wordprocessingCanvas" xmlns:mc="http://schemas.openxmlformats.org/markup-compatibility/2006" xmlns:o="urn:schemas-microsoft-com:office:office" xmlns:r="http://schemas.openxmlformats.org/officeDocument/2006/relationships" xmlns:m="http://schemas.openxmlformats.org/officeDocument/2006/math" xmlns:v="urn:schemas-microsoft-com:vml" xmlns:wp14="http://schemas.microsoft.com/office/word/2010/wordprocessingDrawing" xmlns:wp="http://schemas.openxmlformats.org/drawingml/2006/wordprocessingDrawing" xmlns:w10="urn:schemas-microsoft-com:office:word" xmlns:w="http://schemas.openxmlformats.org/wordprocessingml/2006/main" xmlns:w14="http://schemas.microsoft.com/office/word/2010/wordml" xmlns:wpg="http://schemas.microsoft.com/office/word/2010/wordprocessingGroup" xmlns:wpi="http://schemas.microsoft.com/office/word/2010/wordprocessingInk" xmlns:wne="http://schemas.microsoft.com/office/word/2006/wordml" xmlns:wps="http://schemas.microsoft.com/office/word/2010/wordprocessingShape" mc:Ignorable="w14 wp14">
+  <w:docDefaults>
+    <w:rPrDefault>
+      <w:rPr>
+        <w:rFonts w:asciiTheme="minorHAnsi" w:eastAsiaTheme="minorEastAsia" w:hAnsiTheme="minorHAnsi" w:cstheme="minorBidi"/>
+        <w:sz w:val="22"/>
+        <w:szCs w:val="22"/>
+        <w:lang w:val="en-US" w:eastAsia="en-US" w:bidi="ar-SA"/>
+      </w:rPr>
+    </w:rPrDefault>
+    <w:pPrDefault>
+      <w:pPr>
+        <w:spacing w:after="200" w:line="276" w:lineRule="auto"/>
+      </w:pPr>
+    </w:pPrDefault>
+  </w:docDefaults>
+  <w:latentStyles w:defLockedState="0" w:defUIPriority="99" w:defSemiHidden="1" w:defUnhideWhenUsed="1" w:defQFormat="0" w:count="267">
+    <w:lsdException w:name="Normal" w:semiHidden="0" w:uiPriority="0" w:unhideWhenUsed="0" w:qFormat="1"/>
+    <w:lsdException w:name="heading 1" w:semiHidden="0" w:uiPriority="9" w:unhideWhenUsed="0" w:qFormat="1"/>
+    <w:lsdException w:name="heading 2" w:uiPriority="9" w:qFormat="1"/>
+    <w:lsdException w:name="heading 3" w:uiPriority="9" w:qFormat="1"/>
+    <w:lsdException w:name="heading 4" w:uiPriority="9" w:qFormat="1"/>
+    <w:lsdException w:name="heading 5" w:uiPriority="9" w:qFormat="1"/>
+    <w:lsdException w:name="heading 6" w:uiPriority="9" w:qFormat="1"/>
+    <w:lsdException w:name="heading 7" w:uiPriority="9" w:qFormat="1"/>
+    <w:lsdException w:name="heading 8" w:uiPriority="9" w:qFormat="1"/>
+    <w:lsdException w:name="heading 9" w:uiPriority="9" w:qFormat="1"/>
+    <w:lsdException w:name="toc 1" w:uiPriority="39"/>
+    <w:lsdException w:name="toc 2" w:uiPriority="39"/>
+    <w:lsdException w:name="toc 3" w:uiPriority="39"/>
+    <w:lsdException w:name="toc 4" w:uiPriority="39"/>
+    <w:lsdException w:name="toc 5" w:uiPriority="39"/>
+    <w:lsdException w:name="toc 6" w:uiPriority="39"/>
+    <w:lsdException w:name="toc 7" w:uiPriority="39"/>
+    <w:lsdException w:name="toc 8" w:uiPriority="39"/>
+    <w:lsdException w:name="toc 9" w:uiPriority="39"/>
+    <w:lsdException w:name="caption" w:uiPriority="35" w:qFormat="1"/>
+    <w:lsdException w:name="Title" w:semiHidden="0" w:uiPriority="10" w:unhideWhenUsed="0" w:qFormat="1"/>
+    <w:lsdException w:name="Default Paragraph Font" w:uiPriority="1"/>
+    <w:lsdException w:name="Subtitle" w:semiHidden="0" w:uiPriority="11" w:unhideWhenUsed="0" w:qFormat="1"/>
+    <w:lsdException w:name="Strong" w:semiHidden="0" w:uiPriority="22" w:unhideWhenUsed="0" w:qFormat="1"/>
+    <w:lsdException w:name="Emphasis" w:semiHidden="0" w:uiPriority="20" w:unhideWhenUsed="0" w:qFormat="1"/>
+    <w:lsdException w:name="Table Grid" w:semiHidden="0" w:uiPriority="59" w:unhideWhenUsed="0"/>
+    <w:lsdException w:name="Placeholder Text" w:unhideWhenUsed="0"/>
+    <w:lsdException w:name="No Spacing" w:semiHidden="0" w:uiPriority="1" w:unhideWhenUsed="0" w:qFormat="1"/>
+    <w:lsdException w:name="Light Shading" w:semiHidden="0" w:uiPriority="60" w:unhideWhenUsed="0"/>
+    <w:lsdException w:name="Light List" w:semiHidden="0" w:uiPriority="61" w:unhideWhenUsed="0"/>
+    <w:lsdException w:name="Light Grid" w:semiHidden="0" w:uiPriority="62" w:unhideWhenUsed="0"/>
+    <w:lsdException w:name="Medium Shading 1" w:semiHidden="0" w:uiPriority="63" w:unhideWhenUsed="0"/>
+    <w:lsdException w:name="Medium Shading 2" w:semiHidden="0" w:uiPriority="64" w:unhideWhenUsed="0"/>
+    <w:lsdException w:name="Medium List 1" w:semiHidden="0" w:uiPriority="65" w:unhideWhenUsed="0"/>
+    <w:lsdException w:name="Medium List 2" w:semiHidden="0" w:uiPriority="66" w:unhideWhenUsed="0"/>
+    <w:lsdException w:name="Medium Grid 1" w:semiHidden="0" w:uiPriority="67" w:unhideWhenUsed="0"/>
+    <w:lsdException w:name="Medium Grid 2" w:semiHidden="0" w:uiPriority="68" w:unhideWhenUsed="0"/>
+    <w:lsdException w:name="Medium Grid 3" w:semiHidden="0" w:uiPriority="69" w:unhideWhenUsed="0"/>
+    <w:lsdException w:name="Dark List" w:semiHidden="0" w:uiPriority="70" w:unhideWhenUsed="0"/>
+    <w:lsdException w:name="Colorful Shading" w:semiHidden="0" w:uiPriority="71" w:unhideWhenUsed="0"/>
+    <w:lsdException w:name="Colorful List" w:semiHidden="0" w:uiPriority="72" w:unhideWhenUsed="0"/>
+    <w:lsdException w:name="Colorful Grid" w:semiHidden="0" w:uiPriority="73" w:unhideWhenUsed="0"/>
+    <w:lsdException w:name="Light Shading Accent 1" w:semiHidden="0" w:uiPriority="60" w:unhideWhenUsed="0"/>
+    <w:lsdException w:name="Light List Accent 1" w:semiHidden="0" w:uiPriority="61" w:unhideWhenUsed="0"/>
+    <w:lsdException w:name="Light Grid Accent 1" w:semiHidden="0" w:uiPriority="62" w:unhideWhenUsed="0"/>
+    <w:lsdException w:name="Medium Shading 1 Accent 1" w:semiHidden="0" w:uiPriority="63" w:unhideWhenUsed="0"/>
+    <w:lsdException w:name="Medium Shading 2 Accent 1" w:semiHidden="0" w:uiPriority="64" w:unhideWhenUsed="0"/>
+    <w:lsdException w:name="Medium List 1 Accent 1" w:semiHidden="0" w:uiPriority="65" w:unhideWhenUsed="0"/>
+    <w:lsdException w:name="Revision" w:unhideWhenUsed="0"/>
+    <w:lsdException w:name="List Paragraph" w:semiHidden="0" w:uiPriority="34" w:unhideWhenUsed="0" w:qFormat="1"/>
+    <w:lsdException w:name="Quote" w:semiHidden="0" w:uiPriority="29" w:unhideWhenUsed="0" w:qFormat="1"/>
+    <w:lsdException w:name="Intense Quote" w:semiHidden="0" w:uiPriority="30" w:unhideWhenUsed="0" w:qFormat="1"/>
+    <w:lsdException w:name="Medium List 2 Accent 1" w:semiHidden="0" w:uiPriority="66" w:unhideWhenUsed="0"/>
+    <w:lsdException w:name="Medium Grid 1 Accent 1" w:semiHidden="0" w:uiPriority="67" w:unhideWhenUsed="0"/>
+    <w:lsdException w:name="Medium Grid 2 Accent 1" w:semiHidden="0" w:uiPriority="68" w:unhideWhenUsed="0"/>
+    <w:lsdException w:name="Medium Grid 3 Accent 1" w:semiHidden="0" w:uiPriority="69" w:unhideWhenUsed="0"/>
+    <w:lsdException w:name="Dark List Accent 1" w:semiHidden="0" w:uiPriority="70" w:unhideWhenUsed="0"/>
+    <w:lsdException w:name="Colorful Shading Accent 1" w:semiHidden="0" w:uiPriority="71" w:unhideWhenUsed="0"/>
+    <w:lsdException w:name="Colorful List Accent 1" w:semiHidden="0" w:uiPriority="72" w:unhideWhenUsed="0"/>
+    <w:lsdException w:name="Colorful Grid Accent 1" w:semiHidden="0" w:uiPriority="73" w:unhideWhenUsed="0"/>
+    <w:lsdException w:name="Light Shading Accent 2" w:semiHidden="0" w:uiPriority="60" w:unhideWhenUsed="0"/>
+    <w:lsdException w:name="Light List Accent 2" w:semiHidden="0" w:uiPriority="61" w:unhideWhenUsed="0"/>
+    <w:lsdException w:name="Light Grid Accent 2" w:semiHidden="0" w:uiPriority="62" w:unhideWhenUsed="0"/>
+    <w:lsdException w:name="Medium Shading 1 Accent 2" w:semiHidden="0" w:uiPriority="63" w:unhideWhenUsed="0"/>
+    <w:lsdException w:name="Medium Shading 2 Accent 2" w:semiHidden="0" w:uiPriority="64" w:unhideWhenUsed="0"/>
+    <w:lsdException w:name="Medium List 1 Accent 2" w:semiHidden="0" w:uiPriority="65" w:unhideWhenUsed="0"/>
+    <w:lsdException w:name="Medium List 2 Accent 2" w:semiHidden="0" w:uiPriority="66" w:unhideWhenUsed="0"/>
+    <w:lsdException w:name="Medium Grid 1 Accent 2" w:semiHidden="0" w:uiPriority="67" w:unhideWhenUsed="0"/>
+    <w:lsdException w:name="Medium Grid 2 Accent 2" w:semiHidden="0" w:uiPriority="68" w:unhideWhenUsed="0"/>
+    <w:lsdException w:name="Medium Grid 3 Accent 2" w:semiHidden="0" w:uiPriority="69" w:unhideWhenUsed="0"/>
+    <w:lsdException w:name="Dark List Accent 2" w:semiHidden="0" w:uiPriority="70" w:unhideWhenUsed="0"/>
+    <w:lsdException w:name="Colorful Shading Accent 2" w:semiHidden="0" w:uiPriority="71" w:unhideWhenUsed="0"/>
+    <w:lsdException w:name="Colorful List Accent 2" w:semiHidden="0" w:uiPriority="72" w:unhideWhenUsed="0"/>
+    <w:lsdException w:name="Colorful Grid Accent 2" w:semiHidden="0" w:uiPriority="73" w:unhideWhenUsed="0"/>
+    <w:lsdException w:name="Light Shading Accent 3" w:semiHidden="0" w:uiPriority="60" w:unhideWhenUsed="0"/>
+    <w:lsdException w:name="Light List Accent 3" w:semiHidden="0" w:uiPriority="61" w:unhideWhenUsed="0"/>
+    <w:lsdException w:name="Light Grid Accent 3" w:semiHidden="0" w:uiPriority="62" w:unhideWhenUsed="0"/>
+    <w:lsdException w:name="Medium Shading 1 Accent 3" w:semiHidden="0" w:uiPriority="63" w:unhideWhenUsed="0"/>
+    <w:lsdException w:name="Medium Shading 2 Accent 3" w:semiHidden="0" w:uiPriority="64" w:unhideWhenUsed="0"/>
+    <w:lsdException w:name="Medium List 1 Accent 3" w:semiHidden="0" w:uiPriority="65" w:unhideWhenUsed="0"/>
+    <w:lsdException w:name="Medium List 2 Accent 3" w:semiHidden="0" w:uiPriority="66" w:unhideWhenUsed="0"/>
+    <w:lsdException w:name="Medium Grid 1 Accent 3" w:semiHidden="0" w:uiPriority="67" w:unhideWhenUsed="0"/>
+    <w:lsdException w:name="Medium Grid 2 Accent 3" w:semiHidden="0" w:uiPriority="68" w:unhideWhenUsed="0"/>
+    <w:lsdException w:name="Medium Grid 3 Accent 3" w:semiHidden="0" w:uiPriority="69" w:unhideWhenUsed="0"/>
+    <w:lsdException w:name="Dark List Accent 3" w:semiHidden="0" w:uiPriority="70" w:unhideWhenUsed="0"/>
+    <w:lsdException w:name="Colorful Shading Accent 3" w:semiHidden="0" w:uiPriority="71" w:unhideWhenUsed="0"/>
+    <w:lsdException w:name="Colorful List Accent 3" w:semiHidden="0" w:uiPriority="72" w:unhideWhenUsed="0"/>
+    <w:lsdException w:name="Colorful Grid Accent 3" w:semiHidden="0" w:uiPriority="73" w:unhideWhenUsed="0"/>
+    <w:lsdException w:name="Light Shading Accent 4" w:semiHidden="0" w:uiPriority="60" w:unhideWhenUsed="0"/>
+    <w:lsdException w:name="Light List Accent 4" w:semiHidden="0" w:uiPriority="61" w:unhideWhenUsed="0"/>
+    <w:lsdException w:name="Light Grid Accent 4" w:semiHidden="0" w:uiPriority="62" w:unhideWhenUsed="0"/>
+    <w:lsdException w:name="Medium Shading 1 Accent 4" w:semiHidden="0" w:uiPriority="63" w:unhideWhenUsed="0"/>
+    <w:lsdException w:name="Medium Shading 2 Accent 4" w:semiHidden="0" w:uiPriority="64" w:unhideWhenUsed="0"/>
+    <w:lsdException w:name="Medium List 1 Accent 4" w:semiHidden="0" w:uiPriority="65" w:unhideWhenUsed="0"/>
+    <w:lsdException w:name="Medium List 2 Accent 4" w:semiHidden="0" w:uiPriority="66" w:unhideWhenUsed="0"/>
+    <w:lsdException w:name="Medium Grid 1 Accent 4" w:semiHidden="0" w:uiPriority="67" w:unhideWhenUsed="0"/>
+    <w:lsdException w:name="Medium Grid 2 Accent 4" w:semiHidden="0" w:uiPriority="68" w:unhideWhenUsed="0"/>
+    <w:lsdException w:name="Medium Grid 3 Accent 4" w:semiHidden="0" w:uiPriority="69" w:unhideWhenUsed="0"/>
+    <w:lsdException w:name="Dark List Accent 4" w:semiHidden="0" w:uiPriority="70" w:unhideWhenUsed="0"/>
+    <w:lsdException w:name="Colorful Shading Accent 4" w:semiHidden="0" w:uiPriority="71" w:unhideWhenUsed="0"/>
+    <w:lsdException w:name="Colorful List Accent 4" w:semiHidden="0" w:uiPriority="72" w:unhideWhenUsed="0"/>
+    <w:lsdException w:name="Colorful Grid Accent 4" w:semiHidden="0" w:uiPriority="73" w:unhideWhenUsed="0"/>
+    <w:lsdException w:name="Light Shading Accent 5" w:semiHidden="0" w:uiPriority="60" w:unhideWhenUsed="0"/>
+    <w:lsdException w:name="Light List Accent 5" w:semiHidden="0" w:uiPriority="61" w:unhideWhenUsed="0"/>
+    <w:lsdException w:name="Light Grid Accent 5" w:semiHidden="0" w:uiPriority="62" w:unhideWhenUsed="0"/>
+    <w:lsdException w:name="Medium Shading 1 Accent 5" w:semiHidden="0" w:uiPriority="63" w:unhideWhenUsed="0"/>
+    <w:lsdException w:name="Medium Shading 2 Accent 5" w:semiHidden="0" w:uiPriority="64" w:unhideWhenUsed="0"/>
+    <w:lsdException w:name="Medium List 1 Accent 5" w:semiHidden="0" w:uiPriority="65" w:unhideWhenUsed="0"/>
+    <w:lsdException w:name="Medium List 2 Accent 5" w:semiHidden="0" w:uiPriority="66" w:unhideWhenUsed="0"/>
+    <w:lsdException w:name="Medium Grid 1 Accent 5" w:semiHidden="0" w:uiPriority="67" w:unhideWhenUsed="0"/>
+    <w:lsdException w:name="Medium Grid 2 Accent 5" w:semiHidden="0" w:uiPriority="68" w:unhideWhenUsed="0"/>
+    <w:lsdException w:name="Medium Grid 3 Accent 5" w:semiHidden="0" w:uiPriority="69" w:unhideWhenUsed="0"/>
+    <w:lsdException w:name="Dark List Accent 5" w:semiHidden="0" w:uiPriority="70" w:unhideWhenUsed="0"/>
+    <w:lsdException w:name="Colorful Shading Accent 5" w:semiHidden="0" w:uiPriority="71" w:unhideWhenUsed="0"/>
+    <w:lsdException w:name="Colorful List Accent 5" w:semiHidden="0" w:uiPriority="72" w:unhideWhenUsed="0"/>
+    <w:lsdException w:name="Colorful Grid Accent 5" w:semiHidden="0" w:uiPriority="73" w:unhideWhenUsed="0"/>
+    <w:lsdException w:name="Light Shading Accent 6" w:semiHidden="0" w:uiPriority="60" w:unhideWhenUsed="0"/>
+    <w:lsdException w:name="Light List Accent 6" w:semiHidden="0" w:uiPriority="61" w:unhideWhenUsed="0"/>
+    <w:lsdException w:name="Light Grid Accent 6" w:semiHidden="0" w:uiPriority="62" w:unhideWhenUsed="0"/>
+    <w:lsdException w:name="Medium Shading 1 Accent 6" w:semiHidden="0" w:uiPriority="63" w:unhideWhenUsed="0"/>
+    <w:lsdException w:name="Medium Shading 2 Accent 6" w:semiHidden="0" w:uiPriority="64" w:unhideWhenUsed="0"/>
+    <w:lsdException w:name="Medium List 1 Accent 6" w:semiHidden="0" w:uiPriority="65" w:unhideWhenUsed="0"/>
+    <w:lsdException w:name="Medium List 2 Accent 6" w:semiHidden="0" w:uiPriority="66" w:unhideWhenUsed="0"/>
+    <w:lsdException w:name="Medium Grid 1 Accent 6" w:semiHidden="0" w:uiPriority="67" w:unhideWhenUsed="0"/>
+    <w:lsdException w:name="Medium Grid 2 Accent 6" w:semiHidden="0" w:uiPriority="68" w:unhideWhenUsed="0"/>
+    <w:lsdException w:name="Medium Grid 3 Accent 6" w:semiHidden="0" w:uiPriority="69" w:unhideWhenUsed="0"/>
+    <w:lsdException w:name="Dark List Accent 6" w:semiHidden="0" w:uiPriority="70" w:unhideWhenUsed="0"/>
+    <w:lsdException w:name="Colorful Shading Accent 6" w:semiHidden="0" w:uiPriority="71" w:unhideWhenUsed="0"/>
+    <w:lsdException w:name="Colorful List Accent 6" w:semiHidden="0" w:uiPriority="72" w:unhideWhenUsed="0"/>
+    <w:lsdException w:name="Colorful Grid Accent 6" w:semiHidden="0" w:uiPriority="73" w:unhideWhenUsed="0"/>
+    <w:lsdException w:name="Subtle Emphasis" w:semiHidden="0" w:uiPriority="19" w:unhideWhenUsed="0" w:qFormat="1"/>
+    <w:lsdException w:name="Intense Emphasis" w:semiHidden="0" w:uiPriority="21" w:unhideWhenUsed="0" w:qFormat="1"/>
+    <w:lsdException w:name="Subtle Reference" w:semiHidden="0" w:uiPriority="31" w:unhideWhenUsed="0" w:qFormat="1"/>
+    <w:lsdException w:name="Intense Reference" w:semiHidden="0" w:uiPriority="32" w:unhideWhenUsed="0" w:qFormat="1"/>
+    <w:lsdException w:name="Book Title" w:semiHidden="0" w:uiPriority="33" w:unhideWhenUsed="0" w:qFormat="1"/>
+    <w:lsdException w:name="Bibliography" w:uiPriority="37"/>
+    <w:lsdException w:name="TOC Heading" w:uiPriority="39" w:qFormat="1"/>
+  </w:latentStyles>
+  <w:style w:type="paragraph" w:default="1" w:styleId="Normal">
+    <w:name w:val="Normal"/>
+    <w:qFormat/>
+  </w:style>
+  <w:style w:type="character" w:default="1" w:styleId="DefaultParagraphFont">
+    <w:name w:val="Default Paragraph Font"/>
+    <w:uiPriority w:val="1"/>
+    <w:semiHidden/>
+    <w:unhideWhenUsed/>
+  </w:style>
+  <w:style w:type="table" w:default="1" w:styleId="TableNormal">
+    <w:name w:val="Normal Table"/>
+    <w:uiPriority w:val="99"/>
+    <w:semiHidden/>
+    <w:unhideWhenUsed/>
+    <w:tblPr>
+      <w:tblInd w:w="0" w:type="dxa"/>
+      <w:tblCellMar>
+        <w:top w:w="0" w:type="dxa"/>
+        <w:left w:w="108" w:type="dxa"/>
+        <w:bottom w:w="0" w:type="dxa"/>
+        <w:right w:w="108" w:type="dxa"/>
+      </w:tblCellMar>
+    </w:tblPr>
+  </w:style>
+  <w:style w:type="numbering" w:default="1" w:styleId="NoList">
+    <w:name w:val="No List"/>
+    <w:uiPriority w:val="99"/>
     <w:semiHidden/>
     <w:unhideWhenUsed/>
   </w:style>

</xml_diff>